<commit_message>
Best practices and updated presentation notes
</commit_message>
<xml_diff>
--- a/Tableau presentation.docx
+++ b/Tableau presentation.docx
@@ -13,7 +13,10 @@
     <w:p/>
     <w:p>
       <w:r>
-        <w:t>1. Background.  Dashboards I've had to construct with a static source.  Monthly reports as a data source, with an Excel spreadsheet that limits scope to drill down, due to heavy pre-determined measures, all stored in the Dashboard itself</w:t>
+        <w:t>1. My background experience with static dashboards presents a contrast.</w:t>
+      </w:r>
+      <w:r>
+        <w:t xml:space="preserve">  Dashboards I've had to construct with a static source.  Monthly reports as a data source, with an Excel spreadsheet that limits scope to drill down, due to heavy pre-determined measures, all stored in the Dashboard itself</w:t>
       </w:r>
       <w:r>
         <w:t xml:space="preserve"> (72 counties = limited measures all loaded in the object itself)</w:t>
@@ -77,6 +80,14 @@
         <w:t>, say timeperiod, Oct 2015) this is pre-established during the building of the OLAP cube, along with other known Dimensions to be tapped.</w:t>
       </w:r>
     </w:p>
+    <w:p>
+      <w:r>
+        <w:t>OLAP is an acronym for online analytical processing, which is a computer-based technique of analyzing data to look for insights. The term cube here refers to a multi-dimensional dataset</w:t>
+      </w:r>
+      <w:r>
+        <w:t>.</w:t>
+      </w:r>
+    </w:p>
     <w:p/>
     <w:p>
       <w:r>
@@ -89,7 +100,13 @@
         <w:t>, and where Tableau</w:t>
       </w:r>
       <w:r>
-        <w:t xml:space="preserve"> can go with exploratory, or dashboards out of blended sources, cubes in house datamart, and external data sources like HDLI, comparisons can be drawn.  Similar themes exist:</w:t>
+        <w:t xml:space="preserve"> can go with exploratory, or dashboards out of blended sources, cubes in house datamart, and external data sources like HDLI,</w:t>
+      </w:r>
+      <w:r>
+        <w:t xml:space="preserve"> Insurance Institutes,</w:t>
+      </w:r>
+      <w:r>
+        <w:t xml:space="preserve"> comparisons can be drawn.  Similar themes exist:</w:t>
       </w:r>
     </w:p>
     <w:p>
@@ -117,10 +134,19 @@
       <w:r>
         <w:t xml:space="preserve">  Rates along with counts give additional indications like per-Capita.</w:t>
       </w:r>
-    </w:p>
-    <w:p>
-      <w:r>
-        <w:t>3. Objective of visual should be kept in focus:</w:t>
+      <w:r>
+        <w:t xml:space="preserve"> Sometimes they may intentionally be high-level DCF confidentiality of small numbers.</w:t>
+      </w:r>
+    </w:p>
+    <w:p>
+      <w:r>
+        <w:t>3. Objective of visual should be kept in focus</w:t>
+      </w:r>
+      <w:r>
+        <w:t xml:space="preserve"> with the audience as well</w:t>
+      </w:r>
+      <w:r>
+        <w:t>:</w:t>
       </w:r>
     </w:p>
     <w:p>
@@ -138,10 +164,20 @@
     </w:p>
     <w:p>
       <w:r>
+        <w:lastRenderedPageBreak/>
         <w:t>Performance Scorecard can be an objective.</w:t>
       </w:r>
       <w:r>
-        <w:t xml:space="preserve"> Careful, per Capita can give a different result.</w:t>
+        <w:t xml:space="preserve"> Careful, </w:t>
+      </w:r>
+      <w:r>
+        <w:t>Visits vs visits per capita, different answer</w:t>
+      </w:r>
+      <w:r>
+        <w:t xml:space="preserve"> </w:t>
+      </w:r>
+      <w:r>
+        <w:t>different result.</w:t>
       </w:r>
     </w:p>
     <w:p>
@@ -151,7 +187,6 @@
     </w:p>
     <w:p>
       <w:r>
-        <w:lastRenderedPageBreak/>
         <w:t xml:space="preserve">Tableau seems to allow variety in the objective, blending of the datasources, and </w:t>
       </w:r>
       <w:r>
@@ -160,13 +195,14 @@
     </w:p>
     <w:p>
       <w:r>
-        <w:t>Let's look at some examples, limited by the value of everyone's time, and the availability publicly, explore on your own if so inclined.</w:t>
-      </w:r>
-      <w:r>
-        <w:t xml:space="preserve">  You give me a topic, we'll see what comes up!</w:t>
-      </w:r>
-      <w:bookmarkStart w:id="0" w:name="_GoBack"/>
-      <w:bookmarkEnd w:id="0"/>
+        <w:t>Let's look at some examples</w:t>
+      </w:r>
+      <w:r>
+        <w:t>. If time, y</w:t>
+      </w:r>
+      <w:r>
+        <w:t>ou give me a topic, we'll see what comes up!</w:t>
+      </w:r>
     </w:p>
     <w:p/>
     <w:p>
@@ -198,41 +234,128 @@
     <w:p/>
     <w:p>
       <w:r>
-        <w:t>DCF FL:</w:t>
-      </w:r>
-    </w:p>
-    <w:p>
-      <w:r>
-        <w:t>http://dcfdashboard.dcf.state.fl.us/</w:t>
-      </w:r>
-    </w:p>
-    <w:p>
-      <w:r>
-        <w:t>http://dcfdashboard.dcf.state.fl.us/index.cfm?page=view_trend_pbb&amp;mcode=M0215</w:t>
-      </w:r>
+        <w:t>Tableau Public:</w:t>
+      </w:r>
+    </w:p>
+    <w:p>
+      <w:r>
+        <w:t>Tennis topic, perculiar:</w:t>
+      </w:r>
+    </w:p>
+    <w:p>
+      <w:hyperlink r:id="rId8" w:history="1">
+        <w:r>
+          <w:rPr>
+            <w:rStyle w:val="Hyperlink"/>
+          </w:rPr>
+          <w:t>https://public.tableau.com/s/gallery/grunt-o-meter</w:t>
+        </w:r>
+      </w:hyperlink>
+    </w:p>
+    <w:p>
+      <w:r>
+        <w:t>Single graph showing multiple findings - large grunts = 2 different significant outcomes!</w:t>
+      </w:r>
+    </w:p>
+    <w:p>
+      <w:r>
+        <w:t>Madison theme:</w:t>
+      </w:r>
+    </w:p>
+    <w:p>
+      <w:hyperlink r:id="rId9" w:history="1">
+        <w:r>
+          <w:rPr>
+            <w:rStyle w:val="Hyperlink"/>
+          </w:rPr>
+          <w:t>https://public.tableau.com/profile/todd.d.milewski#!/</w:t>
+        </w:r>
+      </w:hyperlink>
+    </w:p>
+    <w:p>
+      <w:r>
+        <w:t>Emotional impact:</w:t>
+      </w:r>
+    </w:p>
+    <w:p>
+      <w:hyperlink r:id="rId10" w:history="1">
+        <w:r>
+          <w:rPr>
+            <w:rStyle w:val="Hyperlink"/>
+          </w:rPr>
+          <w:t>https://public.tableau.com/profile/mtmixon3894#!/vizhome/VisualizingAProblemfromHell-TheEffectofWarandGenocide/LifeExpectancyDrops</w:t>
+        </w:r>
+      </w:hyperlink>
+    </w:p>
+    <w:p>
+      <w:r>
+        <w:t>Filters and Controls, allow drilling for asking a specific question or exploring the not so obvious.</w:t>
+      </w:r>
+    </w:p>
+    <w:p>
+      <w:hyperlink r:id="rId11" w:history="1">
+        <w:r>
+          <w:rPr>
+            <w:rStyle w:val="Hyperlink"/>
+          </w:rPr>
+          <w:t>https://public.tableau.com/s/profile/grecian#!/</w:t>
+        </w:r>
+      </w:hyperlink>
+    </w:p>
+    <w:p>
+      <w:r>
+        <w:t xml:space="preserve">Dashboards tell what, Story Points tell why. </w:t>
+      </w:r>
+      <w:r>
+        <w:t>A story is a sheet that contains a sequence of worksheets or dashboards that work together to convey information. You can create stories to show how facts are connected, provide context, demonstrate how decisions relate to outcomes, or simply make a compelling case.</w:t>
+      </w:r>
+    </w:p>
+    <w:p>
+      <w:r>
+        <w:t>This example shows how you can use Tableau to tell a story with data. The story described below considers the question: Are serious earthquakes becoming more common, or is it just that some strong earthquakes in recent years are creating that impression?</w:t>
+      </w:r>
+    </w:p>
+    <w:p>
+      <w:hyperlink r:id="rId12" w:anchor="1" w:tgtFrame="_blank" w:history="1">
+        <w:r>
+          <w:rPr>
+            <w:rStyle w:val="Hyperlink"/>
+            <w:rFonts w:ascii="Arial" w:hAnsi="Arial" w:cs="Arial"/>
+            <w:color w:val="5473A0"/>
+            <w:sz w:val="21"/>
+            <w:szCs w:val="21"/>
+          </w:rPr>
+          <w:t>https://public.tableau.com/views/EarthquakeTrendStoryExample/</w:t>
+        </w:r>
+        <w:r>
+          <w:rPr>
+            <w:rStyle w:val="Hyperlink"/>
+            <w:rFonts w:ascii="Arial" w:hAnsi="Arial" w:cs="Arial"/>
+            <w:color w:val="5473A0"/>
+            <w:sz w:val="21"/>
+            <w:szCs w:val="21"/>
+          </w:rPr>
+          <w:t>E</w:t>
+        </w:r>
+        <w:r>
+          <w:rPr>
+            <w:rStyle w:val="Hyperlink"/>
+            <w:rFonts w:ascii="Arial" w:hAnsi="Arial" w:cs="Arial"/>
+            <w:color w:val="5473A0"/>
+            <w:sz w:val="21"/>
+            <w:szCs w:val="21"/>
+          </w:rPr>
+          <w:t>arthquakestory?%3AshowVizHome=no#1</w:t>
+        </w:r>
+      </w:hyperlink>
     </w:p>
     <w:p/>
     <w:p>
-      <w:r>
-        <w:t>Tableau Public:</w:t>
-      </w:r>
-    </w:p>
-    <w:p>
-      <w:r>
-        <w:t>https://public.tableau.com/s/gallery/grunt-o-meter</w:t>
-      </w:r>
-    </w:p>
-    <w:p>
-      <w:r>
-        <w:t>Single graph showing multiple findings - large grunts = 2 different significant outcomes!</w:t>
-      </w:r>
-    </w:p>
-    <w:p/>
-    <w:p/>
-    <w:p/>
-    <w:p/>
+      <w:bookmarkStart w:id="0" w:name="_GoBack"/>
+      <w:bookmarkEnd w:id="0"/>
+    </w:p>
     <w:sectPr>
-      <w:headerReference w:type="default" r:id="rId8"/>
+      <w:headerReference w:type="default" r:id="rId13"/>
       <w:pgSz w:w="12240" w:h="15840"/>
       <w:pgMar w:top="1440" w:right="1440" w:bottom="1440" w:left="1440" w:header="720" w:footer="720" w:gutter="0"/>
       <w:cols w:space="720"/>
@@ -781,6 +904,23 @@
       <w:u w:val="single"/>
     </w:rPr>
   </w:style>
+  <w:style w:type="character" w:customStyle="1" w:styleId="apple-converted-space">
+    <w:name w:val="apple-converted-space"/>
+    <w:basedOn w:val="DefaultParagraphFont"/>
+    <w:rsid w:val="00B80078"/>
+  </w:style>
+  <w:style w:type="character" w:styleId="FollowedHyperlink">
+    <w:name w:val="FollowedHyperlink"/>
+    <w:basedOn w:val="DefaultParagraphFont"/>
+    <w:uiPriority w:val="99"/>
+    <w:semiHidden/>
+    <w:unhideWhenUsed/>
+    <w:rsid w:val="00E377AB"/>
+    <w:rPr>
+      <w:color w:val="954F72" w:themeColor="followedHyperlink"/>
+      <w:u w:val="single"/>
+    </w:rPr>
+  </w:style>
 </w:styles>
 </file>
 
@@ -1050,7 +1190,7 @@
 </file>
 
 <file path=customXml/itemProps1.xml><?xml version="1.0" encoding="utf-8"?>
-<ds:datastoreItem xmlns:ds="http://schemas.openxmlformats.org/officeDocument/2006/customXml" ds:itemID="{CBF6736F-916F-473A-9D81-5A354BFB7B44}">
+<ds:datastoreItem xmlns:ds="http://schemas.openxmlformats.org/officeDocument/2006/customXml" ds:itemID="{685DB208-215A-44E9-8C92-284CD4A30FE5}">
   <ds:schemaRefs>
     <ds:schemaRef ds:uri="http://schemas.openxmlformats.org/officeDocument/2006/bibliography"/>
   </ds:schemaRefs>

</xml_diff>